<commit_message>
add hierachical clustering part on the report
</commit_message>
<xml_diff>
--- a/HW4/Report.docx
+++ b/HW4/Report.docx
@@ -2765,7 +2765,7 @@
           </mc:Choice>
           <mc:Fallback>
             <w:pict>
-              <v:rect w14:anchorId="4C41A697" id="Rectangle 9" o:spid="_x0000_s1026" style="position:absolute;margin-left:42.85pt;margin-top:11.35pt;width:222.25pt;height:32.45pt;z-index:251666432;visibility:visible;mso-wrap-style:square;mso-height-percent:0;mso-wrap-distance-left:9pt;mso-wrap-distance-top:0;mso-wrap-distance-right:9pt;mso-wrap-distance-bottom:0;mso-position-horizontal:absolute;mso-position-horizontal-relative:text;mso-position-vertical:absolute;mso-position-vertical-relative:text;mso-height-percent:0;mso-height-relative:margin;v-text-anchor:middle" o:gfxdata="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" filled="f" strokecolor="#c00000" strokeweight="1pt"/>
+              <v:rect w14:anchorId="787B6A5C" id="Rectangle 9" o:spid="_x0000_s1026" style="position:absolute;margin-left:42.85pt;margin-top:11.35pt;width:222.25pt;height:32.45pt;z-index:251666432;visibility:visible;mso-wrap-style:square;mso-height-percent:0;mso-wrap-distance-left:9pt;mso-wrap-distance-top:0;mso-wrap-distance-right:9pt;mso-wrap-distance-bottom:0;mso-position-horizontal:absolute;mso-position-horizontal-relative:text;mso-position-vertical:absolute;mso-position-vertical-relative:text;mso-height-percent:0;mso-height-relative:margin;v-text-anchor:middle" o:gfxdata="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" filled="f" strokecolor="#c00000" strokeweight="1pt"/>
             </w:pict>
           </mc:Fallback>
         </mc:AlternateContent>
@@ -2919,7 +2919,7 @@
           </mc:Choice>
           <mc:Fallback>
             <w:pict>
-              <v:rect w14:anchorId="271A4139" id="Rectangle 12" o:spid="_x0000_s1026" style="position:absolute;margin-left:42.05pt;margin-top:16.75pt;width:449.05pt;height:49.95pt;z-index:251669504;visibility:visible;mso-wrap-style:square;mso-height-percent:0;mso-wrap-distance-left:9pt;mso-wrap-distance-top:0;mso-wrap-distance-right:9pt;mso-wrap-distance-bottom:0;mso-position-horizontal:absolute;mso-position-horizontal-relative:text;mso-position-vertical:absolute;mso-position-vertical-relative:text;mso-height-percent:0;mso-height-relative:margin;v-text-anchor:middle" o:gfxdata="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" filled="f" strokecolor="red" strokeweight="1pt"/>
+              <v:rect w14:anchorId="34C9451B" id="Rectangle 12" o:spid="_x0000_s1026" style="position:absolute;margin-left:42.05pt;margin-top:16.75pt;width:449.05pt;height:49.95pt;z-index:251669504;visibility:visible;mso-wrap-style:square;mso-height-percent:0;mso-wrap-distance-left:9pt;mso-wrap-distance-top:0;mso-wrap-distance-right:9pt;mso-wrap-distance-bottom:0;mso-position-horizontal:absolute;mso-position-horizontal-relative:text;mso-position-vertical:absolute;mso-position-vertical-relative:text;mso-height-percent:0;mso-height-relative:margin;v-text-anchor:middle" o:gfxdata="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" filled="f" strokecolor="red" strokeweight="1pt"/>
             </w:pict>
           </mc:Fallback>
         </mc:AlternateContent>
@@ -3298,7 +3298,8 @@
         <w:rPr>
           <w:rFonts w:ascii="Helvetica" w:hAnsi="Helvetica" w:cs="Helvetica"/>
           <w:b/>
-          <w:color w:val="1D1F22"/>
+          <w:color w:val="FF0000"/>
+          <w:sz w:val="18"/>
           <w:shd w:val="clear" w:color="auto" w:fill="FFFFFF"/>
         </w:rPr>
       </w:pPr>
@@ -3306,13 +3307,319 @@
         <w:rPr>
           <w:rFonts w:ascii="Helvetica" w:hAnsi="Helvetica" w:cs="Helvetica"/>
           <w:b/>
+          <w:color w:val="FF0000"/>
+          <w:sz w:val="18"/>
+          <w:shd w:val="clear" w:color="auto" w:fill="FFFFFF"/>
+        </w:rPr>
+        <w:t xml:space="preserve">Space </w:t>
+      </w:r>
+      <w:r>
+        <w:rPr>
+          <w:rFonts w:ascii="Helvetica" w:hAnsi="Helvetica" w:cs="Helvetica"/>
+          <w:b/>
+          <w:color w:val="FF0000"/>
+          <w:sz w:val="18"/>
+          <w:shd w:val="clear" w:color="auto" w:fill="FFFFFF"/>
+        </w:rPr>
+        <w:t xml:space="preserve">seems </w:t>
+      </w:r>
+      <w:r>
+        <w:rPr>
+          <w:rFonts w:ascii="Helvetica" w:hAnsi="Helvetica" w:cs="Helvetica"/>
+          <w:b/>
+          <w:color w:val="FF0000"/>
+          <w:sz w:val="18"/>
+          <w:shd w:val="clear" w:color="auto" w:fill="FFFFFF"/>
+        </w:rPr>
+        <w:t>not enough: need polish some ipyrs and point grader to read those for details of visualization such n-grams PCA and Manifold projection</w:t>
+      </w:r>
+    </w:p>
+    <w:p>
+      <w:pPr>
+        <w:rPr>
+          <w:rFonts w:ascii="Helvetica" w:hAnsi="Helvetica" w:cs="Helvetica"/>
+          <w:b/>
+          <w:color w:val="1D1F22"/>
+          <w:shd w:val="clear" w:color="auto" w:fill="FFFFFF"/>
+        </w:rPr>
+      </w:pPr>
+      <w:r>
+        <w:rPr>
+          <w:rFonts w:ascii="Helvetica" w:hAnsi="Helvetica" w:cs="Helvetica"/>
+          <w:b/>
           <w:color w:val="1D1F22"/>
           <w:shd w:val="clear" w:color="auto" w:fill="FFFFFF"/>
         </w:rPr>
         <w:t>Clustering</w:t>
+      </w:r>
+    </w:p>
+    <w:p>
+      <w:pPr>
+        <w:pStyle w:val="ListParagraph"/>
+        <w:numPr>
+          <w:ilvl w:val="0"/>
+          <w:numId w:val="7"/>
+        </w:numPr>
+        <w:rPr>
+          <w:rFonts w:ascii="Helvetica" w:hAnsi="Helvetica" w:cs="Helvetica"/>
+          <w:b/>
+          <w:color w:val="1D1F22"/>
+          <w:shd w:val="clear" w:color="auto" w:fill="FFFFFF"/>
+        </w:rPr>
+      </w:pPr>
+      <w:r>
+        <w:rPr>
+          <w:rFonts w:ascii="Helvetica" w:hAnsi="Helvetica" w:cs="Helvetica"/>
+          <w:b/>
+          <w:color w:val="1D1F22"/>
+          <w:shd w:val="clear" w:color="auto" w:fill="FFFFFF"/>
+        </w:rPr>
+        <w:t>KM</w:t>
+      </w:r>
+    </w:p>
+    <w:p>
+      <w:pPr>
+        <w:pStyle w:val="ListParagraph"/>
+        <w:numPr>
+          <w:ilvl w:val="0"/>
+          <w:numId w:val="7"/>
+        </w:numPr>
+        <w:rPr>
+          <w:rFonts w:ascii="Helvetica" w:hAnsi="Helvetica" w:cs="Helvetica"/>
+          <w:b/>
+          <w:color w:val="1D1F22"/>
+          <w:shd w:val="clear" w:color="auto" w:fill="FFFFFF"/>
+        </w:rPr>
+      </w:pPr>
+      <w:r>
+        <w:rPr>
+          <w:rFonts w:ascii="Helvetica" w:hAnsi="Helvetica" w:cs="Helvetica"/>
+          <w:b/>
+          <w:color w:val="1D1F22"/>
+          <w:shd w:val="clear" w:color="auto" w:fill="FFFFFF"/>
+        </w:rPr>
+        <w:t>GMM</w:t>
+      </w:r>
+    </w:p>
+    <w:p>
+      <w:pPr>
+        <w:pStyle w:val="ListParagraph"/>
+        <w:numPr>
+          <w:ilvl w:val="0"/>
+          <w:numId w:val="7"/>
+        </w:numPr>
+        <w:rPr>
+          <w:rFonts w:ascii="Helvetica" w:hAnsi="Helvetica" w:cs="Helvetica"/>
+          <w:b/>
+          <w:color w:val="1D1F22"/>
+          <w:shd w:val="clear" w:color="auto" w:fill="FFFFFF"/>
+        </w:rPr>
+      </w:pPr>
+      <w:r>
+        <w:rPr>
+          <w:rFonts w:ascii="Helvetica" w:hAnsi="Helvetica" w:cs="Helvetica"/>
+          <w:b/>
+          <w:color w:val="1D1F22"/>
+          <w:shd w:val="clear" w:color="auto" w:fill="FFFFFF"/>
+        </w:rPr>
+        <w:t>DBSCAN</w:t>
+      </w:r>
+    </w:p>
+    <w:p>
+      <w:pPr>
+        <w:pStyle w:val="ListParagraph"/>
+        <w:numPr>
+          <w:ilvl w:val="0"/>
+          <w:numId w:val="7"/>
+        </w:numPr>
+        <w:rPr>
+          <w:rFonts w:ascii="Helvetica" w:hAnsi="Helvetica" w:cs="Helvetica"/>
+          <w:b/>
+          <w:color w:val="1D1F22"/>
+          <w:shd w:val="clear" w:color="auto" w:fill="FFFFFF"/>
+        </w:rPr>
+      </w:pPr>
+      <w:r>
+        <w:rPr>
+          <w:rFonts w:ascii="Helvetica" w:hAnsi="Helvetica" w:cs="Helvetica"/>
+          <w:b/>
+          <w:color w:val="1D1F22"/>
+          <w:shd w:val="clear" w:color="auto" w:fill="FFFFFF"/>
+        </w:rPr>
+        <w:t>Hierachical Clustering</w:t>
+      </w:r>
+    </w:p>
+    <w:p>
+      <w:pPr>
+        <w:rPr>
+          <w:rFonts w:ascii="Helvetica" w:hAnsi="Helvetica" w:cs="Helvetica"/>
+          <w:b/>
+          <w:color w:val="1D1F22"/>
+          <w:shd w:val="clear" w:color="auto" w:fill="FFFFFF"/>
+        </w:rPr>
+      </w:pPr>
+      <w:r>
+        <w:rPr>
+          <w:noProof/>
+        </w:rPr>
+        <w:drawing>
+          <wp:inline distT="0" distB="0" distL="0" distR="0" wp14:anchorId="07AFE1BE" wp14:editId="61720DB7">
+            <wp:extent cx="5943600" cy="1807845"/>
+            <wp:effectExtent l="0" t="0" r="0" b="1905"/>
+            <wp:docPr id="15" name="Picture 15"/>
+            <wp:cNvGraphicFramePr>
+              <a:graphicFrameLocks xmlns:a="http://schemas.openxmlformats.org/drawingml/2006/main" noChangeAspect="1"/>
+            </wp:cNvGraphicFramePr>
+            <a:graphic xmlns:a="http://schemas.openxmlformats.org/drawingml/2006/main">
+              <a:graphicData uri="http://schemas.openxmlformats.org/drawingml/2006/picture">
+                <pic:pic xmlns:pic="http://schemas.openxmlformats.org/drawingml/2006/picture">
+                  <pic:nvPicPr>
+                    <pic:cNvPr id="1" name=""/>
+                    <pic:cNvPicPr/>
+                  </pic:nvPicPr>
+                  <pic:blipFill>
+                    <a:blip r:embed="rId15"/>
+                    <a:stretch>
+                      <a:fillRect/>
+                    </a:stretch>
+                  </pic:blipFill>
+                  <pic:spPr>
+                    <a:xfrm>
+                      <a:off x="0" y="0"/>
+                      <a:ext cx="5943600" cy="1807845"/>
+                    </a:xfrm>
+                    <a:prstGeom prst="rect">
+                      <a:avLst/>
+                    </a:prstGeom>
+                  </pic:spPr>
+                </pic:pic>
+              </a:graphicData>
+            </a:graphic>
+          </wp:inline>
+        </w:drawing>
+      </w:r>
+    </w:p>
+    <w:p>
+      <w:pPr>
+        <w:rPr>
+          <w:rFonts w:ascii="Helvetica" w:hAnsi="Helvetica" w:cs="Helvetica"/>
+          <w:b/>
+          <w:color w:val="1D1F22"/>
+          <w:shd w:val="clear" w:color="auto" w:fill="FFFFFF"/>
+        </w:rPr>
+      </w:pPr>
+      <w:r>
+        <w:rPr>
+          <w:noProof/>
+        </w:rPr>
+        <w:drawing>
+          <wp:inline distT="0" distB="0" distL="0" distR="0" wp14:anchorId="379597A6" wp14:editId="7A610F2D">
+            <wp:extent cx="5943600" cy="1833880"/>
+            <wp:effectExtent l="0" t="0" r="0" b="0"/>
+            <wp:docPr id="16" name="Picture 16"/>
+            <wp:cNvGraphicFramePr>
+              <a:graphicFrameLocks xmlns:a="http://schemas.openxmlformats.org/drawingml/2006/main" noChangeAspect="1"/>
+            </wp:cNvGraphicFramePr>
+            <a:graphic xmlns:a="http://schemas.openxmlformats.org/drawingml/2006/main">
+              <a:graphicData uri="http://schemas.openxmlformats.org/drawingml/2006/picture">
+                <pic:pic xmlns:pic="http://schemas.openxmlformats.org/drawingml/2006/picture">
+                  <pic:nvPicPr>
+                    <pic:cNvPr id="1" name=""/>
+                    <pic:cNvPicPr/>
+                  </pic:nvPicPr>
+                  <pic:blipFill>
+                    <a:blip r:embed="rId16"/>
+                    <a:stretch>
+                      <a:fillRect/>
+                    </a:stretch>
+                  </pic:blipFill>
+                  <pic:spPr>
+                    <a:xfrm>
+                      <a:off x="0" y="0"/>
+                      <a:ext cx="5943600" cy="1833880"/>
+                    </a:xfrm>
+                    <a:prstGeom prst="rect">
+                      <a:avLst/>
+                    </a:prstGeom>
+                  </pic:spPr>
+                </pic:pic>
+              </a:graphicData>
+            </a:graphic>
+          </wp:inline>
+        </w:drawing>
       </w:r>
       <w:bookmarkStart w:id="0" w:name="_GoBack"/>
       <w:bookmarkEnd w:id="0"/>
+    </w:p>
+    <w:p>
+      <w:pPr>
+        <w:rPr>
+          <w:rFonts w:ascii="Helvetica" w:hAnsi="Helvetica" w:cs="Helvetica"/>
+          <w:b/>
+          <w:color w:val="1D1F22"/>
+          <w:shd w:val="clear" w:color="auto" w:fill="FFFFFF"/>
+        </w:rPr>
+      </w:pPr>
+      <w:r>
+        <w:rPr>
+          <w:rFonts w:ascii="Helvetica" w:hAnsi="Helvetica" w:cs="Helvetica"/>
+          <w:b/>
+          <w:color w:val="1D1F22"/>
+          <w:shd w:val="clear" w:color="auto" w:fill="FFFFFF"/>
+        </w:rPr>
+        <w:t>C</w:t>
+      </w:r>
+      <w:r>
+        <w:rPr>
+          <w:rFonts w:ascii="Helvetica" w:hAnsi="Helvetica" w:cs="Helvetica"/>
+          <w:b/>
+          <w:color w:val="1D1F22"/>
+          <w:shd w:val="clear" w:color="auto" w:fill="FFFFFF"/>
+        </w:rPr>
+        <w:t>onclusion</w:t>
+      </w:r>
+    </w:p>
+    <w:p>
+      <w:pPr>
+        <w:pStyle w:val="HTMLPreformatted"/>
+        <w:shd w:val="clear" w:color="auto" w:fill="FFFFFF"/>
+        <w:wordWrap w:val="0"/>
+        <w:spacing w:line="255" w:lineRule="atLeast"/>
+        <w:textAlignment w:val="baseline"/>
+        <w:rPr>
+          <w:rFonts w:ascii="Helvetica" w:hAnsi="Helvetica" w:cs="Helvetica"/>
+          <w:color w:val="1D1F22"/>
+          <w:shd w:val="clear" w:color="auto" w:fill="FFFFFF"/>
+        </w:rPr>
+      </w:pPr>
+    </w:p>
+    <w:p>
+      <w:pPr>
+        <w:pStyle w:val="HTMLPreformatted"/>
+        <w:shd w:val="clear" w:color="auto" w:fill="FFFFFF"/>
+        <w:wordWrap w:val="0"/>
+        <w:spacing w:line="255" w:lineRule="atLeast"/>
+        <w:textAlignment w:val="baseline"/>
+        <w:rPr>
+          <w:rFonts w:ascii="Helvetica" w:hAnsi="Helvetica" w:cs="Helvetica"/>
+          <w:color w:val="1D1F22"/>
+          <w:shd w:val="clear" w:color="auto" w:fill="FFFFFF"/>
+        </w:rPr>
+      </w:pPr>
+    </w:p>
+    <w:p>
+      <w:pPr>
+        <w:pStyle w:val="HTMLPreformatted"/>
+        <w:shd w:val="clear" w:color="auto" w:fill="FFFFFF"/>
+        <w:wordWrap w:val="0"/>
+        <w:spacing w:line="255" w:lineRule="atLeast"/>
+        <w:textAlignment w:val="baseline"/>
+        <w:rPr>
+          <w:rFonts w:ascii="Helvetica" w:hAnsi="Helvetica" w:cs="Helvetica"/>
+          <w:color w:val="1D1F22"/>
+          <w:shd w:val="clear" w:color="auto" w:fill="FFFFFF"/>
+        </w:rPr>
+      </w:pPr>
     </w:p>
     <w:p>
       <w:pPr>
@@ -4285,6 +4592,95 @@
     </w:lvl>
   </w:abstractNum>
   <w:abstractNum w:abstractNumId="5" w15:restartNumberingAfterBreak="0">
+    <w:nsid w:val="61F25F7C"/>
+    <w:multiLevelType w:val="hybridMultilevel"/>
+    <w:tmpl w:val="209ECD6E"/>
+    <w:lvl w:ilvl="0" w:tplc="0409000F">
+      <w:start w:val="1"/>
+      <w:numFmt w:val="decimal"/>
+      <w:lvlText w:val="%1."/>
+      <w:lvlJc w:val="left"/>
+      <w:pPr>
+        <w:ind w:left="720" w:hanging="360"/>
+      </w:pPr>
+      <w:rPr>
+        <w:rFonts w:hint="default"/>
+      </w:rPr>
+    </w:lvl>
+    <w:lvl w:ilvl="1" w:tplc="04090019" w:tentative="1">
+      <w:start w:val="1"/>
+      <w:numFmt w:val="lowerLetter"/>
+      <w:lvlText w:val="%2."/>
+      <w:lvlJc w:val="left"/>
+      <w:pPr>
+        <w:ind w:left="1440" w:hanging="360"/>
+      </w:pPr>
+    </w:lvl>
+    <w:lvl w:ilvl="2" w:tplc="0409001B" w:tentative="1">
+      <w:start w:val="1"/>
+      <w:numFmt w:val="lowerRoman"/>
+      <w:lvlText w:val="%3."/>
+      <w:lvlJc w:val="right"/>
+      <w:pPr>
+        <w:ind w:left="2160" w:hanging="180"/>
+      </w:pPr>
+    </w:lvl>
+    <w:lvl w:ilvl="3" w:tplc="0409000F" w:tentative="1">
+      <w:start w:val="1"/>
+      <w:numFmt w:val="decimal"/>
+      <w:lvlText w:val="%4."/>
+      <w:lvlJc w:val="left"/>
+      <w:pPr>
+        <w:ind w:left="2880" w:hanging="360"/>
+      </w:pPr>
+    </w:lvl>
+    <w:lvl w:ilvl="4" w:tplc="04090019" w:tentative="1">
+      <w:start w:val="1"/>
+      <w:numFmt w:val="lowerLetter"/>
+      <w:lvlText w:val="%5."/>
+      <w:lvlJc w:val="left"/>
+      <w:pPr>
+        <w:ind w:left="3600" w:hanging="360"/>
+      </w:pPr>
+    </w:lvl>
+    <w:lvl w:ilvl="5" w:tplc="0409001B" w:tentative="1">
+      <w:start w:val="1"/>
+      <w:numFmt w:val="lowerRoman"/>
+      <w:lvlText w:val="%6."/>
+      <w:lvlJc w:val="right"/>
+      <w:pPr>
+        <w:ind w:left="4320" w:hanging="180"/>
+      </w:pPr>
+    </w:lvl>
+    <w:lvl w:ilvl="6" w:tplc="0409000F" w:tentative="1">
+      <w:start w:val="1"/>
+      <w:numFmt w:val="decimal"/>
+      <w:lvlText w:val="%7."/>
+      <w:lvlJc w:val="left"/>
+      <w:pPr>
+        <w:ind w:left="5040" w:hanging="360"/>
+      </w:pPr>
+    </w:lvl>
+    <w:lvl w:ilvl="7" w:tplc="04090019" w:tentative="1">
+      <w:start w:val="1"/>
+      <w:numFmt w:val="lowerLetter"/>
+      <w:lvlText w:val="%8."/>
+      <w:lvlJc w:val="left"/>
+      <w:pPr>
+        <w:ind w:left="5760" w:hanging="360"/>
+      </w:pPr>
+    </w:lvl>
+    <w:lvl w:ilvl="8" w:tplc="0409001B" w:tentative="1">
+      <w:start w:val="1"/>
+      <w:numFmt w:val="lowerRoman"/>
+      <w:lvlText w:val="%9."/>
+      <w:lvlJc w:val="right"/>
+      <w:pPr>
+        <w:ind w:left="6480" w:hanging="180"/>
+      </w:pPr>
+    </w:lvl>
+  </w:abstractNum>
+  <w:abstractNum w:abstractNumId="6" w15:restartNumberingAfterBreak="0">
     <w:nsid w:val="6D7917FB"/>
     <w:multiLevelType w:val="hybridMultilevel"/>
     <w:tmpl w:val="34B0A11A"/>
@@ -4377,7 +4773,7 @@
     <w:abstractNumId w:val="3"/>
   </w:num>
   <w:num w:numId="2">
-    <w:abstractNumId w:val="5"/>
+    <w:abstractNumId w:val="6"/>
   </w:num>
   <w:num w:numId="3">
     <w:abstractNumId w:val="0"/>
@@ -4390,6 +4786,9 @@
   </w:num>
   <w:num w:numId="6">
     <w:abstractNumId w:val="4"/>
+  </w:num>
+  <w:num w:numId="7">
+    <w:abstractNumId w:val="5"/>
   </w:num>
 </w:numbering>
 </file>

</xml_diff>